<commit_message>
Update APPA - PGA - RSA 202110 relatorio mensal pesca.docx
</commit_message>
<xml_diff>
--- a/Banco de Dados/APPA - PGA - RSA 202110 relatorio mensal pesca.docx
+++ b/Banco de Dados/APPA - PGA - RSA 202110 relatorio mensal pesca.docx
@@ -48,6 +48,8 @@
                 <w:color w:val="FFFFFF" w:themeColor="background1"/>
               </w:rPr>
             </w:pPr>
+            <w:bookmarkStart w:id="0" w:name="_GoBack"/>
+            <w:bookmarkEnd w:id="0"/>
             <w:r>
               <w:rPr>
                 <w:color w:val="FFFFFF" w:themeColor="background1"/>
@@ -155,14 +157,14 @@
             <w:pPr>
               <w:pStyle w:val="Camposdepreenchimentottulosesquerda"/>
             </w:pPr>
-            <w:permStart w:id="687499114" w:edGrp="everyone"/>
+            <w:permStart w:id="1305102038" w:edGrp="everyone"/>
             <w:r>
               <w:t>X</w:t>
             </w:r>
             <w:r>
               <w:t>XX</w:t>
             </w:r>
-            <w:permEnd w:id="687499114"/>
+            <w:permEnd w:id="1305102038"/>
           </w:p>
         </w:tc>
         <w:tc>
@@ -187,7 +189,7 @@
             </w:r>
           </w:p>
         </w:tc>
-        <w:permStart w:id="788554492" w:edGrp="everyone" w:displacedByCustomXml="next"/>
+        <w:permStart w:id="1989681400" w:edGrp="everyone" w:displacedByCustomXml="next"/>
         <w:sdt>
           <w:sdtPr>
             <w:alias w:val="Atividade 1"/>
@@ -235,7 +237,7 @@
             </w:tc>
           </w:sdtContent>
         </w:sdt>
-        <w:permEnd w:id="788554492" w:displacedByCustomXml="prev"/>
+        <w:permEnd w:id="1989681400" w:displacedByCustomXml="prev"/>
       </w:tr>
       <w:tr>
         <w:trPr>
@@ -299,7 +301,7 @@
             </w:pPr>
           </w:p>
         </w:tc>
-        <w:permStart w:id="1525446502" w:edGrp="everyone" w:displacedByCustomXml="next"/>
+        <w:permStart w:id="8265709" w:edGrp="everyone" w:displacedByCustomXml="next"/>
         <w:sdt>
           <w:sdtPr>
             <w:alias w:val="Atividade 2"/>
@@ -344,13 +346,13 @@
             </w:tc>
           </w:sdtContent>
         </w:sdt>
-        <w:permEnd w:id="1525446502" w:displacedByCustomXml="prev"/>
+        <w:permEnd w:id="8265709" w:displacedByCustomXml="prev"/>
       </w:tr>
       <w:tr>
         <w:trPr>
           <w:trHeight w:val="312"/>
         </w:trPr>
-        <w:permStart w:id="1418340322" w:edGrp="everyone" w:displacedByCustomXml="next"/>
+        <w:permStart w:id="1649552702" w:edGrp="everyone" w:displacedByCustomXml="next"/>
         <w:sdt>
           <w:sdtPr>
             <w:alias w:val="Data"/>
@@ -390,7 +392,7 @@
             </w:tc>
           </w:sdtContent>
         </w:sdt>
-        <w:permEnd w:id="1418340322" w:displacedByCustomXml="prev"/>
+        <w:permEnd w:id="1649552702" w:displacedByCustomXml="prev"/>
         <w:tc>
           <w:tcPr>
             <w:tcW w:w="133" w:type="pct"/>
@@ -412,7 +414,7 @@
             </w:r>
           </w:p>
         </w:tc>
-        <w:permStart w:id="1461723803" w:edGrp="everyone" w:displacedByCustomXml="next"/>
+        <w:permStart w:id="1513557344" w:edGrp="everyone" w:displacedByCustomXml="next"/>
         <w:sdt>
           <w:sdtPr>
             <w:alias w:val="Data"/>
@@ -453,7 +455,7 @@
             </w:tc>
           </w:sdtContent>
         </w:sdt>
-        <w:permEnd w:id="1461723803" w:displacedByCustomXml="prev"/>
+        <w:permEnd w:id="1513557344" w:displacedByCustomXml="prev"/>
         <w:tc>
           <w:tcPr>
             <w:tcW w:w="534" w:type="pct"/>
@@ -467,7 +469,7 @@
           </w:tcPr>
           <w:p/>
         </w:tc>
-        <w:permStart w:id="759391369" w:edGrp="everyone" w:displacedByCustomXml="next"/>
+        <w:permStart w:id="1683837375" w:edGrp="everyone" w:displacedByCustomXml="next"/>
         <w:sdt>
           <w:sdtPr>
             <w:alias w:val="Atividade 3"/>
@@ -514,7 +516,7 @@
             </w:tc>
           </w:sdtContent>
         </w:sdt>
-        <w:permEnd w:id="759391369" w:displacedByCustomXml="prev"/>
+        <w:permEnd w:id="1683837375" w:displacedByCustomXml="prev"/>
       </w:tr>
       <w:tr>
         <w:trPr>
@@ -568,7 +570,7 @@
             <w:vAlign w:val="center"/>
           </w:tcPr>
           <w:p>
-            <w:permStart w:id="2086224916" w:edGrp="everyone"/>
+            <w:permStart w:id="2031031566" w:edGrp="everyone"/>
             <w:r>
               <w:t>Campanha de monitoramento</w:t>
             </w:r>
@@ -587,15 +589,13 @@
             <w:r>
               <w:t>dos dados de desembarque do mês de agosto</w:t>
             </w:r>
-            <w:proofErr w:type="gramStart"/>
             <w:r>
               <w:t>/21</w:t>
             </w:r>
             <w:r>
               <w:t>)</w:t>
             </w:r>
-            <w:permEnd w:id="2086224916"/>
-            <w:proofErr w:type="gramEnd"/>
+            <w:permEnd w:id="2031031566"/>
           </w:p>
         </w:tc>
       </w:tr>
@@ -654,19 +654,11 @@
             <w:vAlign w:val="center"/>
           </w:tcPr>
           <w:p>
-            <w:permStart w:id="1416899064" w:edGrp="everyone"/>
-            <w:r>
-              <w:t xml:space="preserve">José Hugo Dias Gondim </w:t>
-            </w:r>
-            <w:proofErr w:type="spellStart"/>
-            <w:r>
-              <w:t>Guanais</w:t>
-            </w:r>
-            <w:proofErr w:type="spellEnd"/>
-            <w:r>
-              <w:t xml:space="preserve"> M.E</w:t>
-            </w:r>
-            <w:permEnd w:id="1416899064"/>
+            <w:permStart w:id="429030105" w:edGrp="everyone"/>
+            <w:r>
+              <w:t>José Hugo Dias Gondim Guanais M.E</w:t>
+            </w:r>
+            <w:permEnd w:id="429030105"/>
           </w:p>
         </w:tc>
       </w:tr>
@@ -705,16 +697,11 @@
             <w:vAlign w:val="center"/>
           </w:tcPr>
           <w:p>
-            <w:permStart w:id="2021074328" w:edGrp="everyone"/>
-            <w:r>
-              <w:t xml:space="preserve">José Hugo Dias Gondim </w:t>
-            </w:r>
-            <w:proofErr w:type="spellStart"/>
-            <w:r>
-              <w:t>Guanais</w:t>
-            </w:r>
-            <w:permEnd w:id="2021074328"/>
-            <w:proofErr w:type="spellEnd"/>
+            <w:permStart w:id="835983629" w:edGrp="everyone"/>
+            <w:r>
+              <w:t>José Hugo Dias Gondim Guanais</w:t>
+            </w:r>
+            <w:permEnd w:id="835983629"/>
           </w:p>
         </w:tc>
       </w:tr>
@@ -752,16 +739,11 @@
             <w:vAlign w:val="center"/>
           </w:tcPr>
           <w:p>
-            <w:permStart w:id="1704343748" w:edGrp="everyone"/>
-            <w:r>
-              <w:t xml:space="preserve">José Hugo Dias Gondim </w:t>
-            </w:r>
-            <w:proofErr w:type="spellStart"/>
-            <w:r>
-              <w:t>Guanais</w:t>
-            </w:r>
-            <w:permEnd w:id="1704343748"/>
-            <w:proofErr w:type="spellEnd"/>
+            <w:permStart w:id="452351879" w:edGrp="everyone"/>
+            <w:r>
+              <w:t>José Hugo Dias Gondim Guanais</w:t>
+            </w:r>
+            <w:permEnd w:id="452351879"/>
           </w:p>
         </w:tc>
         <w:tc>
@@ -785,7 +767,7 @@
             </w:r>
           </w:p>
         </w:tc>
-        <w:permStart w:id="1739722494" w:edGrp="everyone" w:displacedByCustomXml="next"/>
+        <w:permStart w:id="1941521972" w:edGrp="everyone" w:displacedByCustomXml="next"/>
         <w:sdt>
           <w:sdtPr>
             <w:alias w:val="Data"/>
@@ -820,7 +802,7 @@
             </w:tc>
           </w:sdtContent>
         </w:sdt>
-        <w:permEnd w:id="1739722494" w:displacedByCustomXml="prev"/>
+        <w:permEnd w:id="1941521972" w:displacedByCustomXml="prev"/>
       </w:tr>
       <w:tr>
         <w:trPr>
@@ -843,7 +825,7 @@
             <w:r>
               <w:t xml:space="preserve">Anexo(s): </w:t>
             </w:r>
-            <w:permStart w:id="1228372211" w:edGrp="everyone"/>
+            <w:permStart w:id="324142013" w:edGrp="everyone"/>
             <w:sdt>
               <w:sdtPr>
                 <w:id w:val="1466926670"/>
@@ -863,11 +845,11 @@
                 </w:r>
               </w:sdtContent>
             </w:sdt>
-            <w:permEnd w:id="1228372211"/>
+            <w:permEnd w:id="324142013"/>
             <w:r>
               <w:t xml:space="preserve"> Não </w:t>
             </w:r>
-            <w:permStart w:id="1085766542" w:edGrp="everyone"/>
+            <w:permStart w:id="1520129919" w:edGrp="everyone"/>
             <w:sdt>
               <w:sdtPr>
                 <w:id w:val="763347341"/>
@@ -887,7 +869,7 @@
                 </w:r>
               </w:sdtContent>
             </w:sdt>
-            <w:permEnd w:id="1085766542"/>
+            <w:permEnd w:id="1520129919"/>
             <w:r>
               <w:t xml:space="preserve"> Sim: </w:t>
             </w:r>
@@ -904,8 +886,8 @@
             <w:vAlign w:val="center"/>
           </w:tcPr>
           <w:p>
-            <w:permStart w:id="168721940" w:edGrp="everyone"/>
-            <w:permEnd w:id="168721940"/>
+            <w:permStart w:id="1807952984" w:edGrp="everyone"/>
+            <w:permEnd w:id="1807952984"/>
           </w:p>
         </w:tc>
       </w:tr>
@@ -988,16 +970,11 @@
             <w:vAlign w:val="center"/>
           </w:tcPr>
           <w:p>
-            <w:permStart w:id="891252854" w:edGrp="everyone"/>
-            <w:r>
-              <w:t xml:space="preserve">José Hugo Dias Gondim </w:t>
-            </w:r>
-            <w:proofErr w:type="spellStart"/>
-            <w:r>
-              <w:t>Guanais</w:t>
-            </w:r>
-            <w:permEnd w:id="891252854"/>
-            <w:proofErr w:type="spellEnd"/>
+            <w:permStart w:id="361650358" w:edGrp="everyone"/>
+            <w:r>
+              <w:t>José Hugo Dias Gondim Guanais</w:t>
+            </w:r>
+            <w:permEnd w:id="361650358"/>
           </w:p>
         </w:tc>
       </w:tr>
@@ -1050,16 +1027,11 @@
             <w:vAlign w:val="center"/>
           </w:tcPr>
           <w:p>
-            <w:permStart w:id="766191205" w:edGrp="everyone"/>
-            <w:r>
-              <w:t xml:space="preserve">José Hugo Dias Gondim </w:t>
-            </w:r>
-            <w:proofErr w:type="spellStart"/>
-            <w:r>
-              <w:t>Guanais</w:t>
-            </w:r>
-            <w:permEnd w:id="766191205"/>
-            <w:proofErr w:type="spellEnd"/>
+            <w:permStart w:id="1389301635" w:edGrp="everyone"/>
+            <w:r>
+              <w:t>José Hugo Dias Gondim Guanais</w:t>
+            </w:r>
+            <w:permEnd w:id="1389301635"/>
           </w:p>
         </w:tc>
       </w:tr>
@@ -1124,7 +1096,7 @@
             <w:vAlign w:val="center"/>
           </w:tcPr>
           <w:p>
-            <w:permStart w:id="1184507374" w:edGrp="everyone"/>
+            <w:permStart w:id="304490692" w:edGrp="everyone"/>
           </w:p>
           <w:p>
             <w:pPr>
@@ -1188,13 +1160,8 @@
               <w:pStyle w:val="Ttulo2"/>
             </w:pPr>
             <w:r>
-              <w:t xml:space="preserve">Método </w:t>
-            </w:r>
-            <w:proofErr w:type="gramStart"/>
-            <w:r>
-              <w:t>1</w:t>
-            </w:r>
-            <w:proofErr w:type="gramEnd"/>
+              <w:t>Método 1</w:t>
+            </w:r>
           </w:p>
           <w:p>
             <w:r>
@@ -1233,13 +1200,8 @@
               <w:pStyle w:val="PargrafodaLista"/>
             </w:pPr>
             <w:r>
-              <w:t>Quantidades (peso – kg; ou unidades – dúzias</w:t>
-            </w:r>
-            <w:proofErr w:type="gramStart"/>
-            <w:r>
-              <w:t>)</w:t>
-            </w:r>
-            <w:proofErr w:type="gramEnd"/>
+              <w:t>Quantidades (peso – kg; ou unidades – dúzias)</w:t>
+            </w:r>
           </w:p>
           <w:p>
             <w:pPr>
@@ -2645,15 +2607,7 @@
               <w:t>lho de 2021, e redução de 43</w:t>
             </w:r>
             <w:r>
-              <w:t xml:space="preserve">% em relação </w:t>
-            </w:r>
-            <w:proofErr w:type="gramStart"/>
-            <w:r>
-              <w:t>a</w:t>
-            </w:r>
-            <w:proofErr w:type="gramEnd"/>
-            <w:r>
-              <w:t xml:space="preserve"> média anual de para o mês de </w:t>
+              <w:t xml:space="preserve">% em relação a média anual de para o mês de </w:t>
             </w:r>
             <w:r>
               <w:t>agosto</w:t>
@@ -2674,15 +2628,7 @@
               <w:t xml:space="preserve"> Os principais recursos por peso desembarcado neste mês foram a </w:t>
             </w:r>
             <w:r>
-              <w:t xml:space="preserve">camarão sete barbas, pescada, miraguaia gorete e bagre branco </w:t>
-            </w:r>
-            <w:proofErr w:type="spellStart"/>
-            <w:r>
-              <w:t>guiri</w:t>
-            </w:r>
-            <w:proofErr w:type="spellEnd"/>
-            <w:r>
-              <w:t>.</w:t>
+              <w:t>camarão sete barbas, pescada, miraguaia gorete e bagre branco guiri.</w:t>
             </w:r>
           </w:p>
           <w:p>
@@ -2746,19 +2692,11 @@
                 <w:b/>
               </w:rPr>
             </w:pPr>
-            <w:proofErr w:type="gramStart"/>
             <w:r>
               <w:rPr>
                 <w:b/>
               </w:rPr>
-              <w:t>Figura 1 - Histórico dos desembarques totais mensais por peso</w:t>
-            </w:r>
-            <w:proofErr w:type="gramEnd"/>
-            <w:r>
-              <w:rPr>
-                <w:b/>
-              </w:rPr>
-              <w:t xml:space="preserve"> (quilos).</w:t>
+              <w:t>Figura 1 - Histórico dos desembarques totais mensais por peso (quilos).</w:t>
             </w:r>
           </w:p>
           <w:p/>
@@ -2809,16 +2747,8 @@
               <w:rPr>
                 <w:lang w:val="pt-BR"/>
               </w:rPr>
-              <w:t xml:space="preserve">superior </w:t>
-            </w:r>
-            <w:proofErr w:type="gramStart"/>
-            <w:r>
-              <w:rPr>
-                <w:lang w:val="pt-BR"/>
-              </w:rPr>
-              <w:t>a</w:t>
-            </w:r>
-            <w:proofErr w:type="gramEnd"/>
+              <w:t>superior a</w:t>
+            </w:r>
             <w:r>
               <w:rPr>
                 <w:lang w:val="pt-BR"/>
@@ -2829,21 +2759,7 @@
               <w:rPr>
                 <w:lang w:val="pt-BR"/>
               </w:rPr>
-              <w:t xml:space="preserve">sururu, </w:t>
-            </w:r>
-            <w:proofErr w:type="spellStart"/>
-            <w:r>
-              <w:rPr>
-                <w:lang w:val="pt-BR"/>
-              </w:rPr>
-              <w:t>berbigão</w:t>
-            </w:r>
-            <w:proofErr w:type="spellEnd"/>
-            <w:r>
-              <w:rPr>
-                <w:lang w:val="pt-BR"/>
-              </w:rPr>
-              <w:t xml:space="preserve"> e </w:t>
+              <w:t xml:space="preserve">sururu, berbigão e </w:t>
             </w:r>
             <w:r>
               <w:rPr>
@@ -2920,19 +2836,11 @@
                 <w:b/>
               </w:rPr>
             </w:pPr>
-            <w:proofErr w:type="gramStart"/>
             <w:r>
               <w:rPr>
                 <w:b/>
               </w:rPr>
-              <w:t>Figura 2 – Histórico dos desembarques totais mensais por unidades</w:t>
-            </w:r>
-            <w:proofErr w:type="gramEnd"/>
-            <w:r>
-              <w:rPr>
-                <w:b/>
-              </w:rPr>
-              <w:t xml:space="preserve"> (dúzias).</w:t>
+              <w:t>Figura 2 – Histórico dos desembarques totais mensais por unidades (dúzias).</w:t>
             </w:r>
           </w:p>
           <w:p>
@@ -2951,21 +2859,7 @@
               <w:rPr>
                 <w:lang w:val="pt-BR"/>
               </w:rPr>
-              <w:t xml:space="preserve">Em termos de receita </w:t>
-            </w:r>
-            <w:proofErr w:type="gramStart"/>
-            <w:r>
-              <w:rPr>
-                <w:lang w:val="pt-BR"/>
-              </w:rPr>
-              <w:t>bruta gerado</w:t>
-            </w:r>
-            <w:proofErr w:type="gramEnd"/>
-            <w:r>
-              <w:rPr>
-                <w:lang w:val="pt-BR"/>
-              </w:rPr>
-              <w:t xml:space="preserve"> pelos desembarques, em relação ao mês anterior, </w:t>
+              <w:t xml:space="preserve">Em termos de receita bruta gerado pelos desembarques, em relação ao mês anterior, </w:t>
             </w:r>
             <w:r>
               <w:rPr>
@@ -2983,21 +2877,7 @@
               <w:rPr>
                 <w:lang w:val="pt-BR"/>
               </w:rPr>
-              <w:t xml:space="preserve">elação </w:t>
-            </w:r>
-            <w:proofErr w:type="gramStart"/>
-            <w:r>
-              <w:rPr>
-                <w:lang w:val="pt-BR"/>
-              </w:rPr>
-              <w:t>a</w:t>
-            </w:r>
-            <w:proofErr w:type="gramEnd"/>
-            <w:r>
-              <w:rPr>
-                <w:lang w:val="pt-BR"/>
-              </w:rPr>
-              <w:t xml:space="preserve"> média mensal para agosto</w:t>
+              <w:t>elação a média mensal para agosto</w:t>
             </w:r>
             <w:r>
               <w:rPr>
@@ -3079,19 +2959,11 @@
                 <w:b/>
               </w:rPr>
             </w:pPr>
-            <w:proofErr w:type="gramStart"/>
             <w:r>
               <w:rPr>
                 <w:b/>
               </w:rPr>
-              <w:t>Figura 3 – Histórico dos rendimentos brutos totais mensais</w:t>
-            </w:r>
-            <w:proofErr w:type="gramEnd"/>
-            <w:r>
-              <w:rPr>
-                <w:b/>
-              </w:rPr>
-              <w:t xml:space="preserve"> (R$).</w:t>
+              <w:t>Figura 3 – Histórico dos rendimentos brutos totais mensais (R$).</w:t>
             </w:r>
           </w:p>
           <w:p>
@@ -3198,7 +3070,7 @@
               <w:t>As oscilações nos desembarques, em relação aos meses anteriores, e em relações às médias anuais, apesar de apresentarem reduções em volumes e renda bruta gerada, estão dentro do espectro de oscilações já experimentadas durante o monitoramento, e observado também em outros monitoramentos ao longo da costa brasileira.</w:t>
             </w:r>
           </w:p>
-          <w:permEnd w:id="1184507374"/>
+          <w:permEnd w:id="304490692"/>
           <w:p/>
         </w:tc>
       </w:tr>
@@ -3260,7 +3132,7 @@
             <w:pPr>
               <w:spacing w:line="360" w:lineRule="auto"/>
             </w:pPr>
-            <w:permStart w:id="1055348499" w:edGrp="everyone"/>
+            <w:permStart w:id="568158175" w:edGrp="everyone"/>
             <w:r>
               <w:rPr>
                 <w:rFonts w:cs="Arial"/>
@@ -3307,22 +3179,12 @@
                 <w:color w:val="000000"/>
                 <w:szCs w:val="20"/>
               </w:rPr>
-              <w:t>- Termo de Referência (TR) referente à gestão portuária da APPA</w:t>
-            </w:r>
-            <w:proofErr w:type="gramStart"/>
-            <w:r>
-              <w:rPr>
-                <w:rFonts w:cs="Arial"/>
-                <w:color w:val="000000"/>
-                <w:szCs w:val="20"/>
-              </w:rPr>
+              <w:t>- Termo de Referência (TR) referente à gestão portuária da APPA.</w:t>
+            </w:r>
+            <w:r>
               <w:t>.</w:t>
             </w:r>
-            <w:r>
-              <w:t>.</w:t>
-            </w:r>
-            <w:permEnd w:id="1055348499"/>
-            <w:proofErr w:type="gramEnd"/>
+            <w:permEnd w:id="568158175"/>
           </w:p>
         </w:tc>
       </w:tr>
@@ -3370,7 +3232,7 @@
           </w:p>
         </w:tc>
       </w:tr>
-      <w:permStart w:id="458516847" w:edGrp="everyone"/>
+      <w:permStart w:id="497574088" w:edGrp="everyone"/>
       <w:tr>
         <w:trPr>
           <w:trHeight w:val="312"/>
@@ -3404,7 +3266,7 @@
                 </w:r>
               </w:sdtContent>
             </w:sdt>
-            <w:permEnd w:id="458516847"/>
+            <w:permEnd w:id="497574088"/>
             <w:r>
               <w:t xml:space="preserve"> </w:t>
             </w:r>
@@ -3413,7 +3275,7 @@
             </w:r>
           </w:p>
         </w:tc>
-        <w:permStart w:id="935856733" w:edGrp="everyone"/>
+        <w:permStart w:id="820999413" w:edGrp="everyone"/>
         <w:tc>
           <w:tcPr>
             <w:tcW w:w="1417" w:type="pct"/>
@@ -3443,7 +3305,7 @@
                 </w:r>
               </w:sdtContent>
             </w:sdt>
-            <w:permEnd w:id="935856733"/>
+            <w:permEnd w:id="820999413"/>
             <w:r>
               <w:t xml:space="preserve"> </w:t>
             </w:r>
@@ -3452,7 +3314,7 @@
             </w:r>
           </w:p>
         </w:tc>
-        <w:permStart w:id="1055007930" w:edGrp="everyone"/>
+        <w:permStart w:id="860554257" w:edGrp="everyone"/>
         <w:tc>
           <w:tcPr>
             <w:tcW w:w="2676" w:type="pct"/>
@@ -3482,7 +3344,7 @@
                 </w:r>
               </w:sdtContent>
             </w:sdt>
-            <w:permEnd w:id="1055007930"/>
+            <w:permEnd w:id="860554257"/>
             <w:r>
               <w:t xml:space="preserve"> </w:t>
             </w:r>
@@ -3507,25 +3369,17 @@
             <w:vAlign w:val="center"/>
           </w:tcPr>
           <w:p>
-            <w:permStart w:id="1479353788" w:edGrp="everyone"/>
+            <w:permStart w:id="257492531" w:edGrp="everyone"/>
             <w:r>
               <w:rPr>
                 <w:szCs w:val="20"/>
               </w:rPr>
-              <w:t>Continuidade de monitoramento</w:t>
-            </w:r>
-            <w:proofErr w:type="gramStart"/>
-            <w:r>
-              <w:rPr>
-                <w:szCs w:val="20"/>
-              </w:rPr>
+              <w:t>Continuidade de monitoramento.</w:t>
+            </w:r>
+            <w:r>
               <w:t>.</w:t>
             </w:r>
-            <w:r>
-              <w:t>.</w:t>
-            </w:r>
-            <w:permEnd w:id="1479353788"/>
-            <w:proofErr w:type="gramEnd"/>
+            <w:permEnd w:id="257492531"/>
           </w:p>
         </w:tc>
       </w:tr>
@@ -3607,7 +3461,7 @@
             <w:shd w:val="clear" w:color="auto" w:fill="auto"/>
             <w:vAlign w:val="center"/>
           </w:tcPr>
-          <w:permStart w:id="976880207" w:edGrp="everyone" w:displacedByCustomXml="next"/>
+          <w:permStart w:id="472778532" w:edGrp="everyone" w:displacedByCustomXml="next"/>
           <w:sdt>
             <w:sdtPr>
               <w:rPr>
@@ -3629,7 +3483,7 @@
                     <w:lang w:eastAsia="pt-BR"/>
                   </w:rPr>
                   <w:drawing>
-                    <wp:inline distT="0" distB="0" distL="0" distR="0" wp14:anchorId="7430AC53" wp14:editId="0A4FD189">
+                    <wp:inline distT="0" distB="0" distL="0" distR="0" wp14:anchorId="2FA3B232" wp14:editId="35F7E2D5">
                       <wp:extent cx="2399847" cy="1800000"/>
                       <wp:effectExtent l="0" t="0" r="635" b="0"/>
                       <wp:docPr id="10" name="Imagem 10"/>
@@ -3678,15 +3532,7 @@
               <w:pStyle w:val="Legenda"/>
             </w:pPr>
             <w:r>
-              <w:t xml:space="preserve">Figura 5 – Registro </w:t>
-            </w:r>
-            <w:proofErr w:type="gramStart"/>
-            <w:r>
-              <w:t>da desembarque</w:t>
-            </w:r>
-            <w:proofErr w:type="gramEnd"/>
-            <w:r>
-              <w:t xml:space="preserve"> n</w:t>
+              <w:t>Figura 5 – Registro da desembarque n</w:t>
             </w:r>
             <w:r>
               <w:t>o Mercado do Peixe em Paranaguá.</w:t>
@@ -3706,7 +3552,6 @@
                 <w:lang w:eastAsia="pt-BR"/>
               </w:rPr>
               <w:id w:val="-1791662396"/>
-              <w:showingPlcHdr/>
               <w:picture/>
             </w:sdtPr>
             <w:sdtEndPr/>
@@ -3725,10 +3570,10 @@
                     <w:lang w:eastAsia="pt-BR"/>
                   </w:rPr>
                   <w:drawing>
-                    <wp:inline distT="0" distB="0" distL="0" distR="0" wp14:anchorId="33261F1B" wp14:editId="58841A56">
-                      <wp:extent cx="1899920" cy="1899920"/>
+                    <wp:inline distT="0" distB="0" distL="0" distR="0" wp14:anchorId="01C5E7D7" wp14:editId="205BCA25">
+                      <wp:extent cx="1899920" cy="1424108"/>
                       <wp:effectExtent l="0" t="0" r="5080" b="5080"/>
-                      <wp:docPr id="11" name="Imagem 1"/>
+                      <wp:docPr id="6" name="Imagem 2"/>
                       <wp:cNvGraphicFramePr>
                         <a:graphicFrameLocks xmlns:a="http://schemas.openxmlformats.org/drawingml/2006/main" noChangeAspect="1"/>
                       </wp:cNvGraphicFramePr>
@@ -3736,20 +3581,19 @@
                         <a:graphicData uri="http://schemas.openxmlformats.org/drawingml/2006/picture">
                           <pic:pic xmlns:pic="http://schemas.openxmlformats.org/drawingml/2006/picture">
                             <pic:nvPicPr>
-                              <pic:cNvPr id="0" name="Picture 1"/>
+                              <pic:cNvPr id="0" name="Picture 2"/>
                               <pic:cNvPicPr>
                                 <a:picLocks noChangeAspect="1" noChangeArrowheads="1"/>
                               </pic:cNvPicPr>
                             </pic:nvPicPr>
                             <pic:blipFill>
-                              <a:blip r:embed="rId14">
+                              <a:blip r:embed="rId14" cstate="print">
                                 <a:extLst>
                                   <a:ext uri="{28A0092B-C50C-407E-A947-70E740481C1C}">
                                     <a14:useLocalDpi xmlns:a14="http://schemas.microsoft.com/office/drawing/2010/main" val="0"/>
                                   </a:ext>
                                 </a:extLst>
                               </a:blip>
-                              <a:srcRect/>
                               <a:stretch>
                                 <a:fillRect/>
                               </a:stretch>
@@ -3757,7 +3601,7 @@
                             <pic:spPr bwMode="auto">
                               <a:xfrm>
                                 <a:off x="0" y="0"/>
-                                <a:ext cx="1899920" cy="1899920"/>
+                                <a:ext cx="1899920" cy="1424108"/>
                               </a:xfrm>
                               <a:prstGeom prst="rect">
                                 <a:avLst/>
@@ -3785,7 +3629,10 @@
               </w:rPr>
             </w:pPr>
             <w:r>
-              <w:t>Figura 6 – Registro de desembarque de tainhas em Pontal do Sul 21/08/2021</w:t>
+              <w:t xml:space="preserve">Figura 6 – Registro de desembarque </w:t>
+            </w:r>
+            <w:r>
+              <w:t>na Vila Guarani</w:t>
             </w:r>
           </w:p>
         </w:tc>
@@ -3808,8 +3655,53 @@
                 <w:lang w:eastAsia="pt-BR"/>
               </w:rPr>
             </w:pPr>
-            <w:bookmarkStart w:id="0" w:name="_GoBack"/>
-            <w:bookmarkEnd w:id="0"/>
+            <w:r>
+              <w:rPr>
+                <w:noProof/>
+                <w:lang w:eastAsia="pt-BR"/>
+              </w:rPr>
+              <w:drawing>
+                <wp:inline distT="0" distB="0" distL="0" distR="0" wp14:anchorId="7C66B945" wp14:editId="0BDE7605">
+                  <wp:extent cx="3194462" cy="1806392"/>
+                  <wp:effectExtent l="0" t="0" r="6350" b="3810"/>
+                  <wp:docPr id="12" name="Imagem 12"/>
+                  <wp:cNvGraphicFramePr>
+                    <a:graphicFrameLocks xmlns:a="http://schemas.openxmlformats.org/drawingml/2006/main" noChangeAspect="1"/>
+                  </wp:cNvGraphicFramePr>
+                  <a:graphic xmlns:a="http://schemas.openxmlformats.org/drawingml/2006/main">
+                    <a:graphicData uri="http://schemas.openxmlformats.org/drawingml/2006/picture">
+                      <pic:pic xmlns:pic="http://schemas.openxmlformats.org/drawingml/2006/picture">
+                        <pic:nvPicPr>
+                          <pic:cNvPr id="0" name="WhatsApp Image 2021-10-05 at 00.41.23 (2).jpeg"/>
+                          <pic:cNvPicPr/>
+                        </pic:nvPicPr>
+                        <pic:blipFill>
+                          <a:blip r:embed="rId15">
+                            <a:extLst>
+                              <a:ext uri="{28A0092B-C50C-407E-A947-70E740481C1C}">
+                                <a14:useLocalDpi xmlns:a14="http://schemas.microsoft.com/office/drawing/2010/main" val="0"/>
+                              </a:ext>
+                            </a:extLst>
+                          </a:blip>
+                          <a:stretch>
+                            <a:fillRect/>
+                          </a:stretch>
+                        </pic:blipFill>
+                        <pic:spPr>
+                          <a:xfrm>
+                            <a:off x="0" y="0"/>
+                            <a:ext cx="3197265" cy="1807977"/>
+                          </a:xfrm>
+                          <a:prstGeom prst="rect">
+                            <a:avLst/>
+                          </a:prstGeom>
+                        </pic:spPr>
+                      </pic:pic>
+                    </a:graphicData>
+                  </a:graphic>
+                </wp:inline>
+              </w:drawing>
+            </w:r>
           </w:p>
           <w:p>
             <w:pPr>
@@ -3836,7 +3728,13 @@
               <w:rPr>
                 <w:b/>
               </w:rPr>
-              <w:t xml:space="preserve"> – Registro desembarque de pescada amarela no Mercado de Paranaguá 04/08/2021</w:t>
+              <w:t xml:space="preserve"> – Registro desembarque </w:t>
+            </w:r>
+            <w:r>
+              <w:rPr>
+                <w:b/>
+              </w:rPr>
+              <w:t>na Ponta da Pita</w:t>
             </w:r>
           </w:p>
         </w:tc>
@@ -3854,6 +3752,53 @@
                 <w:lang w:eastAsia="pt-BR"/>
               </w:rPr>
             </w:pPr>
+            <w:r>
+              <w:rPr>
+                <w:noProof/>
+                <w:lang w:eastAsia="pt-BR"/>
+              </w:rPr>
+              <w:drawing>
+                <wp:inline distT="0" distB="0" distL="0" distR="0">
+                  <wp:extent cx="3150086" cy="1781298"/>
+                  <wp:effectExtent l="0" t="0" r="0" b="0"/>
+                  <wp:docPr id="13" name="Imagem 13"/>
+                  <wp:cNvGraphicFramePr>
+                    <a:graphicFrameLocks xmlns:a="http://schemas.openxmlformats.org/drawingml/2006/main" noChangeAspect="1"/>
+                  </wp:cNvGraphicFramePr>
+                  <a:graphic xmlns:a="http://schemas.openxmlformats.org/drawingml/2006/main">
+                    <a:graphicData uri="http://schemas.openxmlformats.org/drawingml/2006/picture">
+                      <pic:pic xmlns:pic="http://schemas.openxmlformats.org/drawingml/2006/picture">
+                        <pic:nvPicPr>
+                          <pic:cNvPr id="0" name="WhatsApp Image 2021-10-05 at 00.41.23.jpeg"/>
+                          <pic:cNvPicPr/>
+                        </pic:nvPicPr>
+                        <pic:blipFill>
+                          <a:blip r:embed="rId16">
+                            <a:extLst>
+                              <a:ext uri="{28A0092B-C50C-407E-A947-70E740481C1C}">
+                                <a14:useLocalDpi xmlns:a14="http://schemas.microsoft.com/office/drawing/2010/main" val="0"/>
+                              </a:ext>
+                            </a:extLst>
+                          </a:blip>
+                          <a:stretch>
+                            <a:fillRect/>
+                          </a:stretch>
+                        </pic:blipFill>
+                        <pic:spPr>
+                          <a:xfrm>
+                            <a:off x="0" y="0"/>
+                            <a:ext cx="3150597" cy="1781587"/>
+                          </a:xfrm>
+                          <a:prstGeom prst="rect">
+                            <a:avLst/>
+                          </a:prstGeom>
+                        </pic:spPr>
+                      </pic:pic>
+                    </a:graphicData>
+                  </a:graphic>
+                </wp:inline>
+              </w:drawing>
+            </w:r>
           </w:p>
           <w:p>
             <w:pPr>
@@ -3870,16 +3815,24 @@
                 <w:noProof/>
                 <w:lang w:eastAsia="pt-BR"/>
               </w:rPr>
-              <w:t>Figura 8 - Registro de  desembarque siri no Portinho 16/08/2021</w:t>
+              <w:t xml:space="preserve">Figura 8 - Registro de  desembarque </w:t>
+            </w:r>
+            <w:r>
+              <w:rPr>
+                <w:b/>
+                <w:noProof/>
+                <w:lang w:eastAsia="pt-BR"/>
+              </w:rPr>
+              <w:t>da Onta da Pita</w:t>
             </w:r>
           </w:p>
         </w:tc>
       </w:tr>
-      <w:permEnd w:id="976880207"/>
+      <w:permEnd w:id="472778532"/>
     </w:tbl>
     <w:p/>
     <w:sectPr>
-      <w:headerReference w:type="default" r:id="rId15"/>
+      <w:headerReference w:type="default" r:id="rId17"/>
       <w:pgSz w:w="11906" w:h="16838" w:code="9"/>
       <w:pgMar w:top="720" w:right="720" w:bottom="720" w:left="720" w:header="709" w:footer="709" w:gutter="0"/>
       <w:cols w:space="708"/>
@@ -7268,8 +7221,10 @@
     <w:rsid w:val="00626CD9"/>
     <w:rsid w:val="006C2AAD"/>
     <w:rsid w:val="008D4E67"/>
+    <w:rsid w:val="0090175E"/>
     <w:rsid w:val="00AA1C2F"/>
     <w:rsid w:val="00AF279D"/>
+    <w:rsid w:val="00FE7B8C"/>
   </w:rsids>
   <m:mathPr>
     <m:mathFont m:val="Cambria Math"/>
@@ -8926,7 +8881,7 @@
 </file>
 
 <file path=customXml/itemProps1.xml><?xml version="1.0" encoding="utf-8"?>
-<ds:datastoreItem xmlns:ds="http://schemas.openxmlformats.org/officeDocument/2006/customXml" ds:itemID="{4791B0FF-92EA-4186-902C-F10D276B7DDB}">
+<ds:datastoreItem xmlns:ds="http://schemas.openxmlformats.org/officeDocument/2006/customXml" ds:itemID="{5D11557A-C7C8-4116-9242-1B3A9850275D}">
   <ds:schemaRefs>
     <ds:schemaRef ds:uri="http://schemas.openxmlformats.org/officeDocument/2006/bibliography"/>
   </ds:schemaRefs>

</xml_diff>